<commit_message>
Major changes for responsiveness
numerous changes including adding a dropdown icon for the navigation,
more video formats, working on a photo gallery
</commit_message>
<xml_diff>
--- a/Content/Content_per_page.docx
+++ b/Content/Content_per_page.docx
@@ -1562,6 +1562,47 @@
     </w:p>
     <w:p>
       <w:pPr>
+        <w:spacing w:line="240" w:lineRule="auto"/>
+        <w:ind w:left="720" w:firstLine="0"/>
+        <w:rPr>
+          <w:rFonts w:ascii="Sakkal Majalla" w:hAnsi="Sakkal Majalla" w:cs="Sakkal Majalla"/>
+        </w:rPr>
+      </w:pPr>
+      <w:r>
+        <w:rPr>
+          <w:rFonts w:ascii="Sakkal Majalla" w:hAnsi="Sakkal Majalla" w:cs="Sakkal Majalla"/>
+        </w:rPr>
+        <w:t>Menu Icon (for smaller viewports): #</w:t>
+      </w:r>
+      <w:r>
+        <w:rPr>
+          <w:rFonts w:ascii="Sakkal Majalla" w:hAnsi="Sakkal Majalla" w:cs="Sakkal Majalla"/>
+        </w:rPr>
+        <w:t>78</w:t>
+      </w:r>
+      <w:r>
+        <w:rPr>
+          <w:rFonts w:ascii="Sakkal Majalla" w:hAnsi="Sakkal Majalla" w:cs="Sakkal Majalla"/>
+        </w:rPr>
+        <w:t>D</w:t>
+      </w:r>
+      <w:r>
+        <w:rPr>
+          <w:rFonts w:ascii="Sakkal Majalla" w:hAnsi="Sakkal Majalla" w:cs="Sakkal Majalla"/>
+        </w:rPr>
+        <w:t>380</w:t>
+      </w:r>
+      <w:r>
+        <w:rPr>
+          <w:rFonts w:ascii="Sakkal Majalla" w:hAnsi="Sakkal Majalla" w:cs="Sakkal Majalla"/>
+        </w:rPr>
+        <w:t xml:space="preserve">; hover state: </w:t>
+      </w:r>
+      <w:bookmarkStart w:id="0" w:name="_GoBack"/>
+      <w:bookmarkEnd w:id="0"/>
+    </w:p>
+    <w:p>
+      <w:pPr>
         <w:rPr>
           <w:b/>
         </w:rPr>
@@ -1854,19 +1895,19 @@
         </w:rPr>
         <w:t xml:space="preserve">About </w:t>
       </w:r>
-      <w:commentRangeStart w:id="0"/>
+      <w:commentRangeStart w:id="1"/>
       <w:r>
         <w:rPr>
           <w:b/>
         </w:rPr>
         <w:t>Me</w:t>
       </w:r>
-      <w:commentRangeEnd w:id="0"/>
+      <w:commentRangeEnd w:id="1"/>
       <w:r>
         <w:rPr>
           <w:rStyle w:val="CommentReference"/>
         </w:rPr>
-        <w:commentReference w:id="0"/>
+        <w:commentReference w:id="1"/>
       </w:r>
       <w:r>
         <w:rPr>
@@ -1982,8 +2023,6 @@
         </w:rPr>
         <w:t>Title: Disclaimer</w:t>
       </w:r>
-      <w:bookmarkStart w:id="1" w:name="_GoBack"/>
-      <w:bookmarkEnd w:id="1"/>
     </w:p>
     <w:p>
       <w:pPr>
@@ -3846,17 +3885,7 @@
                                 <w:sz w:val="18"/>
                                 <w:szCs w:val="18"/>
                               </w:rPr>
-                              <w:t>Cross Body Hip Stretch</w:t>
-                            </w:r>
-                            <w:r>
-                              <w:rPr>
-                                <w:rFonts w:ascii="Sakkal Majalla" w:hAnsi="Sakkal Majalla" w:cs="Sakkal Majalla"/>
-                                <w:color w:val="000000" w:themeColor="text1"/>
-                                <w:kern w:val="24"/>
-                                <w:sz w:val="18"/>
-                                <w:szCs w:val="18"/>
-                              </w:rPr>
-                              <w:t>:</w:t>
+                              <w:t>Cross Body Hip Stretch:</w:t>
                             </w:r>
                           </w:p>
                           <w:p>
@@ -4927,11 +4956,6 @@
           <w:rFonts w:ascii="Sakkal Majalla" w:hAnsi="Sakkal Majalla" w:cs="Sakkal Majalla"/>
         </w:rPr>
         <w:tab/>
-      </w:r>
-      <w:r>
-        <w:rPr>
-          <w:rFonts w:ascii="Sakkal Majalla" w:hAnsi="Sakkal Majalla" w:cs="Sakkal Majalla"/>
-        </w:rPr>
         <w:t>photographed by Master Byong Seok Kang</w:t>
       </w:r>
     </w:p>
@@ -5201,6 +5225,7 @@
       <w:r>
         <w:rPr>
           <w:rFonts w:ascii="Sakkal Majalla" w:hAnsi="Sakkal Majalla" w:cs="Sakkal Majalla"/>
+          <w:noProof/>
         </w:rPr>
         <w:drawing>
           <wp:anchor distT="0" distB="0" distL="114300" distR="114300" simplePos="0" relativeHeight="251702272" behindDoc="1" locked="0" layoutInCell="1" allowOverlap="1" wp14:anchorId="4947583F" wp14:editId="779AF2E6">
@@ -5508,6 +5533,7 @@
       <w:r>
         <w:rPr>
           <w:rFonts w:ascii="Sakkal Majalla" w:hAnsi="Sakkal Majalla" w:cs="Sakkal Majalla"/>
+          <w:noProof/>
         </w:rPr>
         <w:drawing>
           <wp:anchor distT="0" distB="0" distL="114300" distR="114300" simplePos="0" relativeHeight="251704320" behindDoc="1" locked="0" layoutInCell="1" allowOverlap="1" wp14:anchorId="3F075557" wp14:editId="0467C1C7">
@@ -8773,7 +8799,7 @@
 
 <file path=word/comments.xml><?xml version="1.0" encoding="utf-8"?>
 <w:comments xmlns:wpc="http://schemas.microsoft.com/office/word/2010/wordprocessingCanvas" xmlns:mc="http://schemas.openxmlformats.org/markup-compatibility/2006" xmlns:o="urn:schemas-microsoft-com:office:office" xmlns:r="http://schemas.openxmlformats.org/officeDocument/2006/relationships" xmlns:m="http://schemas.openxmlformats.org/officeDocument/2006/math" xmlns:v="urn:schemas-microsoft-com:vml" xmlns:wp14="http://schemas.microsoft.com/office/word/2010/wordprocessingDrawing" xmlns:wp="http://schemas.openxmlformats.org/drawingml/2006/wordprocessingDrawing" xmlns:w10="urn:schemas-microsoft-com:office:word" xmlns:w="http://schemas.openxmlformats.org/wordprocessingml/2006/main" xmlns:w14="http://schemas.microsoft.com/office/word/2010/wordml" xmlns:w15="http://schemas.microsoft.com/office/word/2012/wordml" xmlns:wpg="http://schemas.microsoft.com/office/word/2010/wordprocessingGroup" xmlns:wpi="http://schemas.microsoft.com/office/word/2010/wordprocessingInk" xmlns:wne="http://schemas.microsoft.com/office/word/2006/wordml" xmlns:wps="http://schemas.microsoft.com/office/word/2010/wordprocessingShape" mc:Ignorable="w14 w15 wp14">
-  <w:comment w:id="0" w:author="Kathleen Foreman" w:date="2014-11-09T14:03:00Z" w:initials="KF">
+  <w:comment w:id="1" w:author="Kathleen Foreman" w:date="2014-11-09T14:03:00Z" w:initials="KF">
     <w:p>
       <w:pPr>
         <w:pStyle w:val="CommentText"/>
@@ -8994,7 +9020,7 @@
           <w:rPr>
             <w:noProof/>
           </w:rPr>
-          <w:t>1</w:t>
+          <w:t>16</w:t>
         </w:r>
         <w:r>
           <w:rPr>
@@ -9036,7 +9062,7 @@
         <v:path o:extrusionok="f" gradientshapeok="t" o:connecttype="rect"/>
         <o:lock v:ext="edit" aspectratio="t"/>
       </v:shapetype>
-      <v:shape id="_x0000_i1179" type="#_x0000_t75" style="width:52.4pt;height:34.75pt" o:bullet="t">
+      <v:shape id="_x0000_i1029" type="#_x0000_t75" style="width:52.4pt;height:34.75pt" o:bullet="t">
         <v:imagedata r:id="rId1" o:title="art18FF"/>
       </v:shape>
     </w:pict>
@@ -11820,6 +11846,7 @@
   <w:style w:type="character" w:default="1" w:styleId="DefaultParagraphFont">
     <w:name w:val="Default Paragraph Font"/>
     <w:uiPriority w:val="1"/>
+    <w:semiHidden/>
     <w:unhideWhenUsed/>
   </w:style>
   <w:style w:type="table" w:default="1" w:styleId="TableNormal">
@@ -12498,7 +12525,7 @@
 </file>
 
 <file path=customXml/itemProps1.xml><?xml version="1.0" encoding="utf-8"?>
-<ds:datastoreItem xmlns:ds="http://schemas.openxmlformats.org/officeDocument/2006/customXml" ds:itemID="{79A2AAA9-425B-49EE-8AE1-5EAFCAB658D0}">
+<ds:datastoreItem xmlns:ds="http://schemas.openxmlformats.org/officeDocument/2006/customXml" ds:itemID="{BF3C7E5E-A305-4302-8142-AC6160F33AA9}">
   <ds:schemaRefs>
     <ds:schemaRef ds:uri="http://schemas.openxmlformats.org/officeDocument/2006/bibliography"/>
   </ds:schemaRefs>

</xml_diff>